<commit_message>
This is the assignment 4 submission version.
</commit_message>
<xml_diff>
--- a/WEB422 Assignment 4.docx
+++ b/WEB422 Assignment 4.docx
@@ -132,13 +132,7 @@
         <w:rPr>
           <w:sz w:val="24"/>
         </w:rPr>
-        <w:t>" lifecycle met</w:t>
-      </w:r>
-      <w:r>
-        <w:rPr>
-          <w:sz w:val="24"/>
-        </w:rPr>
-        <w:t xml:space="preserve">hod), refer to the Week 5 example here: </w:t>
+        <w:t xml:space="preserve">" lifecycle method), refer to the Week 5 example here: </w:t>
       </w:r>
       <w:hyperlink r:id="rId5">
         <w:r>
@@ -215,14 +209,7 @@
           <w:sz w:val="24"/>
           <w:highlight w:val="yellow"/>
         </w:rPr>
-        <w:t>Projects, Teams</w:t>
-      </w:r>
-      <w:r>
-        <w:rPr>
-          <w:sz w:val="24"/>
-          <w:highlight w:val="yellow"/>
-        </w:rPr>
-        <w:t xml:space="preserve"> &amp; Employees</w:t>
+        <w:t>Projects, Teams &amp; Employees</w:t>
       </w:r>
       <w:r>
         <w:rPr>
@@ -241,13 +228,7 @@
         <w:rPr>
           <w:sz w:val="24"/>
         </w:rPr>
-        <w:t xml:space="preserve"> be updating the data at this time using forms.  When complete, the main structure of the app and the "Overview" view will l</w:t>
-      </w:r>
-      <w:r>
-        <w:rPr>
-          <w:sz w:val="24"/>
-        </w:rPr>
-        <w:t xml:space="preserve">ook like the following: </w:t>
+        <w:t xml:space="preserve"> be updating the data at this time using forms.  When complete, the main structure of the app and the "Overview" view will look like the following: </w:t>
       </w:r>
     </w:p>
     <w:p>
@@ -403,13 +384,7 @@
         <w:rPr>
           <w:sz w:val="24"/>
         </w:rPr>
-        <w:t>Once you have created your new React app - open the folder in V</w:t>
-      </w:r>
-      <w:r>
-        <w:rPr>
-          <w:sz w:val="24"/>
-        </w:rPr>
-        <w:t>isual Studio Code and run the command "</w:t>
+        <w:t>Once you have created your new React app - open the folder in Visual Studio Code and run the command "</w:t>
       </w:r>
       <w:proofErr w:type="spellStart"/>
       <w:r>
@@ -710,13 +685,7 @@
         <w:rPr>
           <w:sz w:val="24"/>
         </w:rPr>
-        <w:t xml:space="preserve"> your "public/index.html" file to include the fo</w:t>
-      </w:r>
-      <w:r>
-        <w:rPr>
-          <w:sz w:val="24"/>
-        </w:rPr>
-        <w:t xml:space="preserve">llowing &lt;link&gt; &amp; </w:t>
+        <w:t xml:space="preserve"> your "public/index.html" file to include the following &lt;link&gt; &amp; </w:t>
       </w:r>
     </w:p>
     <w:p>
@@ -837,10 +806,7 @@
         <w:ind w:right="44" w:hanging="360"/>
       </w:pPr>
       <w:r>
-        <w:t>&lt;</w:t>
-      </w:r>
-      <w:r>
-        <w:t xml:space="preserve">link </w:t>
+        <w:t xml:space="preserve">&lt;link </w:t>
       </w:r>
       <w:proofErr w:type="spellStart"/>
       <w:r>
@@ -885,10 +851,7 @@
       </w:r>
       <w:proofErr w:type="spellEnd"/>
       <w:r>
-        <w:t>="https://code.jquery.com/jquery-3.2</w:t>
-      </w:r>
-      <w:r>
-        <w:t xml:space="preserve">.1.min.js" integrity="sha256hwg4gsxgFZhOsEEamdOYGBf13FyQuiTwlAQgxVSNgt4="crossorigin="anonymous"&gt;&lt;/script&gt; </w:t>
+        <w:t xml:space="preserve">="https://code.jquery.com/jquery-3.2.1.min.js" integrity="sha256hwg4gsxgFZhOsEEamdOYGBf13FyQuiTwlAQgxVSNgt4="crossorigin="anonymous"&gt;&lt;/script&gt; </w:t>
       </w:r>
     </w:p>
     <w:p>
@@ -901,10 +864,7 @@
         <w:ind w:right="44" w:hanging="360"/>
       </w:pPr>
       <w:r>
-        <w:t>&lt;script src="https://maxcdn.bootstrapcdn.com/bootstrap/3.3.7/js/bootstrap.min.js" integrity="sha384Tc5IQib027qvyjSMfHjOMaLkfuWVxZxUPnCJA7l2mCWNIpG9m</w:t>
-      </w:r>
-      <w:r>
-        <w:t xml:space="preserve">GCD8wGNIcPD7Txa" </w:t>
+        <w:t xml:space="preserve">&lt;script src="https://maxcdn.bootstrapcdn.com/bootstrap/3.3.7/js/bootstrap.min.js" integrity="sha384Tc5IQib027qvyjSMfHjOMaLkfuWVxZxUPnCJA7l2mCWNIpG9mGCD8wGNIcPD7Txa" </w:t>
       </w:r>
       <w:proofErr w:type="spellStart"/>
       <w:r>
@@ -1258,13 +1218,7 @@
         <w:rPr>
           <w:sz w:val="24"/>
         </w:rPr>
-        <w:t>: All Components cre</w:t>
-      </w:r>
-      <w:r>
-        <w:rPr>
-          <w:sz w:val="24"/>
-        </w:rPr>
-        <w:t xml:space="preserve">ated for this application must exist </w:t>
+        <w:t xml:space="preserve">: All Components created for this application must exist </w:t>
       </w:r>
       <w:r>
         <w:rPr>
@@ -1333,6 +1287,9 @@
       </w:pPr>
       <w:proofErr w:type="spellStart"/>
       <w:r>
+        <w:rPr>
+          <w:highlight w:val="cyan"/>
+        </w:rPr>
         <w:t>NavBar</w:t>
       </w:r>
       <w:proofErr w:type="spellEnd"/>
@@ -1499,13 +1456,7 @@
         <w:rPr>
           <w:sz w:val="24"/>
         </w:rPr>
-        <w:t>"&gt;…&lt;</w:t>
-      </w:r>
-      <w:r>
-        <w:rPr>
-          <w:sz w:val="24"/>
-        </w:rPr>
-        <w:t xml:space="preserve">/div&gt; element. Additionally, it accepts the following property: </w:t>
+        <w:t xml:space="preserve">"&gt;…&lt;/div&gt; element. Additionally, it accepts the following property: </w:t>
       </w:r>
     </w:p>
     <w:p>
@@ -1543,18 +1494,27 @@
         <w:tab/>
       </w:r>
       <w:r>
+        <w:rPr>
+          <w:highlight w:val="magenta"/>
+        </w:rPr>
         <w:t>"highlight" - this property determines which "</w:t>
       </w:r>
       <w:proofErr w:type="spellStart"/>
       <w:r>
+        <w:rPr>
+          <w:highlight w:val="magenta"/>
+        </w:rPr>
         <w:t>nav-sideber</w:t>
       </w:r>
       <w:proofErr w:type="spellEnd"/>
       <w:r>
-        <w:t>" &lt;li&gt; element is "active" (it could be "Overview", "Projects", "Teams" or "Employees".  For example, if the "highlight" property</w:t>
-      </w:r>
-      <w:r>
-        <w:t xml:space="preserve"> is "Projects", then the &lt;li&gt;&lt;a </w:t>
+        <w:rPr>
+          <w:highlight w:val="magenta"/>
+        </w:rPr>
+        <w:t>"</w:t>
+      </w:r>
+      <w:r>
+        <w:t xml:space="preserve"> &lt;li&gt; element is "active" (it could be "Overview", "Projects", "Teams" or "Employees".  For example, if the "highlight" property is "Projects", then the &lt;li&gt;&lt;a </w:t>
       </w:r>
       <w:proofErr w:type="spellStart"/>
       <w:r>
@@ -1613,10 +1573,7 @@
         <w:ind w:left="725" w:right="44" w:hanging="5"/>
       </w:pPr>
       <w:r>
-        <w:t xml:space="preserve">To conditionally add the class "active" to an &lt;li&gt; element </w:t>
-      </w:r>
-      <w:r>
-        <w:t xml:space="preserve">(for the "Projects" view), you can use the code: </w:t>
+        <w:t xml:space="preserve">To conditionally add the class "active" to an &lt;li&gt; element (for the "Projects" view), you can use the code: </w:t>
       </w:r>
     </w:p>
     <w:p>
@@ -1627,6 +1584,7 @@
       <w:r>
         <w:rPr>
           <w:b/>
+          <w:highlight w:val="yellow"/>
         </w:rPr>
         <w:t xml:space="preserve">&lt;li </w:t>
       </w:r>
@@ -1634,6 +1592,7 @@
       <w:r>
         <w:rPr>
           <w:b/>
+          <w:highlight w:val="yellow"/>
         </w:rPr>
         <w:t>className</w:t>
       </w:r>
@@ -1642,6 +1601,7 @@
       <w:r>
         <w:rPr>
           <w:b/>
+          <w:highlight w:val="yellow"/>
         </w:rPr>
         <w:t>={</w:t>
       </w:r>
@@ -1649,6 +1609,7 @@
       <w:r>
         <w:rPr>
           <w:b/>
+          <w:highlight w:val="yellow"/>
         </w:rPr>
         <w:t>(</w:t>
       </w:r>
@@ -1656,6 +1617,7 @@
       <w:r>
         <w:rPr>
           <w:b/>
+          <w:highlight w:val="magenta"/>
         </w:rPr>
         <w:t>this.props.highlight</w:t>
       </w:r>
@@ -1663,13 +1625,22 @@
       <w:r>
         <w:rPr>
           <w:b/>
-        </w:rPr>
-        <w:t xml:space="preserve"> === "Projects" ? </w:t>
+          <w:highlight w:val="magenta"/>
+        </w:rPr>
+        <w:t xml:space="preserve"> </w:t>
+      </w:r>
+      <w:r>
+        <w:rPr>
+          <w:b/>
+          <w:highlight w:val="yellow"/>
+        </w:rPr>
+        <w:t xml:space="preserve">=== "Projects" ? </w:t>
       </w:r>
       <w:proofErr w:type="gramStart"/>
       <w:r>
         <w:rPr>
           <w:b/>
+          <w:highlight w:val="yellow"/>
         </w:rPr>
         <w:t>'active' :</w:t>
       </w:r>
@@ -1677,8 +1648,15 @@
       <w:r>
         <w:rPr>
           <w:b/>
-        </w:rPr>
-        <w:t xml:space="preserve"> '')}&gt; </w:t>
+          <w:highlight w:val="yellow"/>
+        </w:rPr>
+        <w:t xml:space="preserve"> '')}&gt;</w:t>
+      </w:r>
+      <w:r>
+        <w:rPr>
+          <w:b/>
+        </w:rPr>
+        <w:t xml:space="preserve"> </w:t>
       </w:r>
     </w:p>
     <w:p>
@@ -1757,13 +1735,7 @@
         <w:rPr>
           <w:sz w:val="24"/>
         </w:rPr>
-        <w:t xml:space="preserve"> /&gt; a</w:t>
-      </w:r>
-      <w:r>
-        <w:rPr>
-          <w:sz w:val="24"/>
-        </w:rPr>
-        <w:t>nd &lt;</w:t>
+        <w:t xml:space="preserve"> /&gt; and &lt;</w:t>
       </w:r>
       <w:proofErr w:type="spellStart"/>
       <w:r>
@@ -1777,21 +1749,45 @@
         <w:rPr>
           <w:sz w:val="24"/>
         </w:rPr>
-        <w:t xml:space="preserve"> /&gt; component.  It must account for any "children" that may be added to the component (using </w:t>
-      </w:r>
-      <w:proofErr w:type="spellStart"/>
-      <w:r>
-        <w:rPr>
-          <w:sz w:val="24"/>
+        <w:t xml:space="preserve"> /&gt; component.  </w:t>
+      </w:r>
+      <w:r>
+        <w:rPr>
+          <w:sz w:val="24"/>
+          <w:highlight w:val="yellow"/>
+        </w:rPr>
+        <w:t>It must account for any "children" that may be added to the component (</w:t>
+      </w:r>
+      <w:r>
+        <w:rPr>
+          <w:sz w:val="24"/>
+          <w:highlight w:val="magenta"/>
+        </w:rPr>
+        <w:t xml:space="preserve">using </w:t>
+      </w:r>
+      <w:proofErr w:type="spellStart"/>
+      <w:r>
+        <w:rPr>
+          <w:sz w:val="24"/>
+          <w:highlight w:val="magenta"/>
         </w:rPr>
         <w:t>this.props.children</w:t>
       </w:r>
-      <w:proofErr w:type="spellEnd"/>
-      <w:r>
-        <w:rPr>
-          <w:sz w:val="24"/>
-        </w:rPr>
-        <w:t xml:space="preserve">). Additionally, it accepts the following property: </w:t>
+      <w:bookmarkStart w:id="0" w:name="_GoBack"/>
+      <w:bookmarkEnd w:id="0"/>
+      <w:proofErr w:type="spellEnd"/>
+      <w:r>
+        <w:rPr>
+          <w:sz w:val="24"/>
+          <w:highlight w:val="yellow"/>
+        </w:rPr>
+        <w:t>).</w:t>
+      </w:r>
+      <w:r>
+        <w:rPr>
+          <w:sz w:val="24"/>
+        </w:rPr>
+        <w:t xml:space="preserve"> Additionally, it accepts the following property: </w:t>
       </w:r>
     </w:p>
     <w:p>
@@ -1818,10 +1814,13 @@
         <w:tab/>
       </w:r>
       <w:r>
-        <w:t>"sidebar" - this property determines the value that needs to be passed as the</w:t>
-      </w:r>
-      <w:r>
-        <w:t xml:space="preserve"> "highlight" property for the &lt;</w:t>
+        <w:rPr>
+          <w:highlight w:val="magenta"/>
+        </w:rPr>
+        <w:t>"sidebar" - this property determines</w:t>
+      </w:r>
+      <w:r>
+        <w:t xml:space="preserve"> the value that needs to be passed as the "highlight" property for the &lt;</w:t>
       </w:r>
       <w:proofErr w:type="spellStart"/>
       <w:r>
@@ -1829,15 +1828,39 @@
       </w:r>
       <w:proofErr w:type="spellEnd"/>
       <w:r>
-        <w:t xml:space="preserve"> /&gt; element.  This way, we can pass a "sidebar" value to the "</w:t>
-      </w:r>
-      <w:proofErr w:type="spellStart"/>
-      <w:r>
+        <w:t xml:space="preserve"> /&gt; element.  This way, we can </w:t>
+      </w:r>
+      <w:r>
+        <w:rPr>
+          <w:highlight w:val="cyan"/>
+        </w:rPr>
+        <w:t>pass</w:t>
+      </w:r>
+      <w:r>
+        <w:t xml:space="preserve"> a "sidebar" value </w:t>
+      </w:r>
+      <w:r>
+        <w:rPr>
+          <w:highlight w:val="cyan"/>
+        </w:rPr>
+        <w:t>to the "</w:t>
+      </w:r>
+      <w:proofErr w:type="spellStart"/>
+      <w:r>
+        <w:rPr>
+          <w:highlight w:val="cyan"/>
+        </w:rPr>
         <w:t>MainContainer</w:t>
       </w:r>
       <w:proofErr w:type="spellEnd"/>
       <w:r>
-        <w:t>" component and be assured that the matching "</w:t>
+        <w:rPr>
+          <w:highlight w:val="cyan"/>
+        </w:rPr>
+        <w:t>" component</w:t>
+      </w:r>
+      <w:r>
+        <w:t xml:space="preserve"> and be assured that the matching "</w:t>
       </w:r>
       <w:proofErr w:type="spellStart"/>
       <w:r>
@@ -1871,13 +1894,7 @@
         <w:rPr>
           <w:sz w:val="24"/>
         </w:rPr>
-        <w:t>" should include the (structura</w:t>
-      </w:r>
-      <w:r>
-        <w:rPr>
-          <w:sz w:val="24"/>
-        </w:rPr>
-        <w:t xml:space="preserve">l) code (see comments for hints): </w:t>
+        <w:t xml:space="preserve">" should include the (structural) code (see comments for hints): </w:t>
       </w:r>
     </w:p>
     <w:p>
@@ -1954,15 +1971,30 @@
         <w:ind w:left="725" w:right="44" w:hanging="5"/>
       </w:pPr>
       <w:r>
-        <w:t xml:space="preserve">            &lt;</w:t>
-      </w:r>
-      <w:proofErr w:type="spellStart"/>
-      <w:r>
+        <w:t xml:space="preserve">            </w:t>
+      </w:r>
+      <w:r>
+        <w:rPr>
+          <w:highlight w:val="magenta"/>
+        </w:rPr>
+        <w:t>&lt;</w:t>
+      </w:r>
+      <w:proofErr w:type="spellStart"/>
+      <w:r>
+        <w:rPr>
+          <w:highlight w:val="magenta"/>
+        </w:rPr>
         <w:t>SideBar</w:t>
       </w:r>
       <w:proofErr w:type="spellEnd"/>
       <w:r>
-        <w:t xml:space="preserve"> /&gt; // Add the correct "highlight" property here </w:t>
+        <w:rPr>
+          <w:highlight w:val="magenta"/>
+        </w:rPr>
+        <w:t xml:space="preserve"> /&gt; // Add the correct "highlight" property here</w:t>
+      </w:r>
+      <w:r>
+        <w:t xml:space="preserve"> </w:t>
       </w:r>
     </w:p>
     <w:p>
@@ -1979,10 +2011,7 @@
       </w:r>
       <w:proofErr w:type="spellEnd"/>
       <w:r>
-        <w:t>=" col-sm-9 col-sm-offset-3 col-</w:t>
-      </w:r>
-      <w:r>
-        <w:t xml:space="preserve">md-10 col-md-offset-2 main"&gt; </w:t>
+        <w:t xml:space="preserve">=" col-sm-9 col-sm-offset-3 col-md-10 col-md-offset-2 main"&gt; </w:t>
       </w:r>
     </w:p>
     <w:p>
@@ -1992,7 +2021,16 @@
       </w:pPr>
       <w:r>
         <w:lastRenderedPageBreak/>
-        <w:t xml:space="preserve">                // be sure to add a reference to the "children" here             &lt;/div&gt; </w:t>
+        <w:t xml:space="preserve">                </w:t>
+      </w:r>
+      <w:r>
+        <w:rPr>
+          <w:highlight w:val="cyan"/>
+        </w:rPr>
+        <w:t>// be sure to add a reference to the "children" here</w:t>
+      </w:r>
+      <w:r>
+        <w:t xml:space="preserve">             &lt;/div&gt; </w:t>
       </w:r>
     </w:p>
     <w:p>
@@ -2042,13 +2080,7 @@
         <w:rPr>
           <w:sz w:val="24"/>
         </w:rPr>
-        <w:t>If you've updated your code correctly so far, your &lt;App&gt;</w:t>
-      </w:r>
-      <w:r>
-        <w:rPr>
-          <w:sz w:val="24"/>
-        </w:rPr>
-        <w:t xml:space="preserve"> component's </w:t>
+        <w:t xml:space="preserve">If you've updated your code correctly so far, your &lt;App&gt; component's </w:t>
       </w:r>
       <w:proofErr w:type="gramStart"/>
       <w:r>
@@ -2126,8 +2158,6 @@
       </w:pPr>
       <w:r>
         <w:tab/>
-      </w:r>
-      <w:r>
         <w:t xml:space="preserve"> </w:t>
       </w:r>
       <w:r>
@@ -2145,8 +2175,6 @@
       </w:pPr>
       <w:r>
         <w:tab/>
-      </w:r>
-      <w:r>
         <w:t xml:space="preserve"> </w:t>
       </w:r>
       <w:r>
@@ -2269,13 +2297,7 @@
         <w:rPr>
           <w:sz w:val="24"/>
         </w:rPr>
-        <w:t xml:space="preserve"> the follow</w:t>
-      </w:r>
-      <w:r>
-        <w:rPr>
-          <w:sz w:val="24"/>
-        </w:rPr>
-        <w:t xml:space="preserve">ing modules </w:t>
+        <w:t xml:space="preserve"> the following modules </w:t>
       </w:r>
     </w:p>
     <w:p>
@@ -2378,10 +2400,7 @@
       </w:r>
       <w:proofErr w:type="spellEnd"/>
       <w:r>
-        <w:t>) and assign the results to the compone</w:t>
-      </w:r>
-      <w:r>
-        <w:t xml:space="preserve">nt state </w:t>
+        <w:t xml:space="preserve">) and assign the results to the component state </w:t>
       </w:r>
     </w:p>
     <w:p>
@@ -2537,10 +2556,7 @@
         <w:ind w:right="44" w:hanging="360"/>
       </w:pPr>
       <w:r>
-        <w:t>Under the table,</w:t>
-      </w:r>
-      <w:r>
-        <w:t xml:space="preserve"> the panel must continue to include the "View All Project Data" link in the "panel-body" </w:t>
+        <w:t xml:space="preserve">Under the table, the panel must continue to include the "View All Project Data" link in the "panel-body" </w:t>
       </w:r>
     </w:p>
     <w:p>
@@ -2591,13 +2607,7 @@
         <w:rPr>
           <w:sz w:val="24"/>
         </w:rPr>
-        <w:t>="panel panel-default"&gt; that has the "panel-</w:t>
-      </w:r>
-      <w:r>
-        <w:rPr>
-          <w:sz w:val="24"/>
-        </w:rPr>
-        <w:t xml:space="preserve">title" of "Teams".  This should really be </w:t>
+        <w:t xml:space="preserve">="panel panel-default"&gt; that has the "panel-title" of "Teams".  This should really be </w:t>
       </w:r>
       <w:proofErr w:type="spellStart"/>
       <w:proofErr w:type="gramStart"/>
@@ -2733,10 +2743,7 @@
       </w:pPr>
       <w:r>
         <w:lastRenderedPageBreak/>
-        <w:t>Renders a "</w:t>
-      </w:r>
-      <w:r>
-        <w:t xml:space="preserve">Panel", where the "panel-title" is "Teams" </w:t>
+        <w:t xml:space="preserve">Renders a "Panel", where the "panel-title" is "Teams" </w:t>
       </w:r>
     </w:p>
     <w:p>
@@ -2928,10 +2935,7 @@
         <w:ind w:right="44" w:hanging="360"/>
       </w:pPr>
       <w:r>
-        <w:t>Has a "state" that includes a "employ</w:t>
-      </w:r>
-      <w:r>
-        <w:t xml:space="preserve">ees" array </w:t>
+        <w:t xml:space="preserve">Has a "state" that includes a "employees" array </w:t>
       </w:r>
     </w:p>
     <w:p>
@@ -2990,10 +2994,7 @@
         <w:ind w:right="44" w:hanging="360"/>
       </w:pPr>
       <w:r>
-        <w:t>Renders a "Panel", where the "panel-t</w:t>
-      </w:r>
-      <w:r>
-        <w:t xml:space="preserve">itle" is "Employees" </w:t>
+        <w:t xml:space="preserve">Renders a "Panel", where the "panel-title" is "Employees" </w:t>
       </w:r>
     </w:p>
     <w:p>
@@ -3088,14 +3089,7 @@
           <w:sz w:val="24"/>
           <w:highlight w:val="red"/>
         </w:rPr>
-        <w:t>View All Employee</w:t>
-      </w:r>
-      <w:r>
-        <w:rPr>
-          <w:sz w:val="24"/>
-          <w:highlight w:val="red"/>
-        </w:rPr>
-        <w:t xml:space="preserve"> Data</w:t>
+        <w:t>View All Employee Data</w:t>
       </w:r>
       <w:r>
         <w:rPr>
@@ -3184,10 +3178,7 @@
         <w:ind w:left="725" w:right="44" w:hanging="5"/>
       </w:pPr>
       <w:r>
-        <w:t xml:space="preserve">  </w:t>
-      </w:r>
-      <w:r>
-        <w:t xml:space="preserve">&lt;h1 </w:t>
+        <w:t xml:space="preserve">  &lt;h1 </w:t>
       </w:r>
       <w:proofErr w:type="spellStart"/>
       <w:r>
@@ -3402,13 +3393,7 @@
         <w:rPr>
           <w:highlight w:val="yellow"/>
         </w:rPr>
-        <w:t>must provide the text "Overvie</w:t>
-      </w:r>
-      <w:r>
-        <w:rPr>
-          <w:highlight w:val="yellow"/>
-        </w:rPr>
-        <w:t>w</w:t>
+        <w:t>must provide the text "Overview</w:t>
       </w:r>
       <w:r>
         <w:t>" to the "</w:t>
@@ -3427,23 +3412,47 @@
       </w:r>
       <w:proofErr w:type="spellEnd"/>
       <w:r>
+        <w:rPr>
+          <w:highlight w:val="magenta"/>
+        </w:rPr>
         <w:t>: &lt;</w:t>
       </w:r>
       <w:proofErr w:type="spellStart"/>
       <w:r>
+        <w:rPr>
+          <w:highlight w:val="magenta"/>
+        </w:rPr>
         <w:t>MainContainer</w:t>
       </w:r>
       <w:proofErr w:type="spellEnd"/>
       <w:r>
-        <w:t xml:space="preserve"> sidebar="Overview"&gt;…&lt;/</w:t>
-      </w:r>
-      <w:proofErr w:type="spellStart"/>
-      <w:r>
+        <w:rPr>
+          <w:highlight w:val="magenta"/>
+        </w:rPr>
+        <w:t xml:space="preserve"> sidebar="Overview"&gt;</w:t>
+      </w:r>
+      <w:r>
+        <w:rPr>
+          <w:highlight w:val="cyan"/>
+        </w:rPr>
+        <w:t>…&lt;/</w:t>
+      </w:r>
+      <w:proofErr w:type="spellStart"/>
+      <w:r>
+        <w:rPr>
+          <w:highlight w:val="cyan"/>
+        </w:rPr>
         <w:t>MainContainer</w:t>
       </w:r>
       <w:proofErr w:type="spellEnd"/>
       <w:r>
-        <w:t xml:space="preserve">&gt; to ensure that the correct "sidebar" gets highlighted. </w:t>
+        <w:rPr>
+          <w:highlight w:val="cyan"/>
+        </w:rPr>
+        <w:t>&gt;</w:t>
+      </w:r>
+      <w:r>
+        <w:t xml:space="preserve"> to ensure that the correct "sidebar" gets highlighted. </w:t>
       </w:r>
     </w:p>
     <w:p>
@@ -3501,10 +3510,7 @@
       </w:r>
       <w:proofErr w:type="spellStart"/>
       <w:r>
-        <w:t>Pr</w:t>
-      </w:r>
-      <w:r>
-        <w:t>ojectsPanel</w:t>
+        <w:t>ProjectsPanel</w:t>
       </w:r>
       <w:proofErr w:type="spellEnd"/>
       <w:r>
@@ -3621,13 +3627,7 @@
         <w:rPr>
           <w:sz w:val="21"/>
         </w:rPr>
-        <w:t xml:space="preserve"> App extends Component {   render() {     </w:t>
-      </w:r>
-      <w:r>
-        <w:rPr>
-          <w:sz w:val="21"/>
-        </w:rPr>
-        <w:t xml:space="preserve">return ( </w:t>
+        <w:t xml:space="preserve"> App extends Component {   render() {     return ( </w:t>
       </w:r>
     </w:p>
     <w:p>
@@ -3827,13 +3827,7 @@
         <w:rPr>
           <w:sz w:val="24"/>
         </w:rPr>
-        <w:t xml:space="preserve"> (use</w:t>
-      </w:r>
-      <w:r>
-        <w:rPr>
-          <w:sz w:val="24"/>
-        </w:rPr>
-        <w:t xml:space="preserve">d in your routes), including:  </w:t>
+        <w:t xml:space="preserve"> (used in your routes), including:  </w:t>
       </w:r>
     </w:p>
     <w:p>
@@ -3919,13 +3913,7 @@
         <w:rPr>
           <w:sz w:val="24"/>
         </w:rPr>
-        <w:t xml:space="preserve">&gt; Component.  However instead of sidebar="Overview", the sidebar property will instead </w:t>
-      </w:r>
-      <w:r>
-        <w:rPr>
-          <w:sz w:val="24"/>
-        </w:rPr>
-        <w:t xml:space="preserve">pass "Projects", </w:t>
+        <w:t xml:space="preserve">&gt; Component.  However instead of sidebar="Overview", the sidebar property will instead pass "Projects", </w:t>
       </w:r>
       <w:proofErr w:type="spellStart"/>
       <w:r>
@@ -4160,10 +4148,7 @@
         <w:t>Hint</w:t>
       </w:r>
       <w:r>
-        <w:t>: Perform this operati</w:t>
-      </w:r>
-      <w:r>
-        <w:t>on in the "</w:t>
+        <w:t>: Perform this operation in the "</w:t>
       </w:r>
       <w:proofErr w:type="spellStart"/>
       <w:r>
@@ -4222,23 +4207,18 @@
       <w:r>
         <w:t xml:space="preserve">"Name" (the Project Name) </w:t>
       </w:r>
-      <w:r>
-        <w:rPr>
-          <w:rFonts w:ascii="Courier New" w:eastAsia="Courier New" w:hAnsi="Courier New" w:cs="Courier New"/>
-        </w:rPr>
-        <w:t>o</w:t>
-      </w:r>
-      <w:r>
-        <w:rPr>
-          <w:rFonts w:ascii="Arial" w:eastAsia="Arial" w:hAnsi="Arial" w:cs="Arial"/>
-        </w:rPr>
-        <w:t xml:space="preserve"> </w:t>
-      </w:r>
-      <w:r>
-        <w:t xml:space="preserve">"Description" </w:t>
-      </w:r>
-      <w:r>
-        <w:t xml:space="preserve">(the Project Description) </w:t>
+    </w:p>
+    <w:p>
+      <w:pPr>
+        <w:numPr>
+          <w:ilvl w:val="1"/>
+          <w:numId w:val="7"/>
+        </w:numPr>
+        <w:spacing w:after="40" w:line="253" w:lineRule="auto"/>
+        <w:ind w:right="44" w:hanging="361"/>
+      </w:pPr>
+      <w:r>
+        <w:t xml:space="preserve">"Description" (the Project Description) </w:t>
       </w:r>
     </w:p>
     <w:p>
@@ -4279,13 +4259,7 @@
         <w:rPr>
           <w:highlight w:val="yellow"/>
         </w:rPr>
-        <w:t>"</w:t>
-      </w:r>
-      <w:r>
-        <w:rPr>
-          <w:highlight w:val="yellow"/>
-        </w:rPr>
-        <w:t>LL</w:t>
+        <w:t>"LL</w:t>
       </w:r>
       <w:r>
         <w:t xml:space="preserve">") </w:t>
@@ -4430,13 +4404,7 @@
         <w:rPr>
           <w:sz w:val="24"/>
         </w:rPr>
-        <w:t>&gt; Component.  However instead of sidebar="Overview", the sidebar property will</w:t>
-      </w:r>
-      <w:r>
-        <w:rPr>
-          <w:sz w:val="24"/>
-        </w:rPr>
-        <w:t xml:space="preserve"> instead pass "Teams", </w:t>
+        <w:t xml:space="preserve">&gt; Component.  However instead of sidebar="Overview", the sidebar property will instead pass "Teams", </w:t>
       </w:r>
       <w:proofErr w:type="spellStart"/>
       <w:r>
@@ -4659,10 +4627,7 @@
       </w:r>
       <w:proofErr w:type="spellStart"/>
       <w:r>
-        <w:t>component</w:t>
-      </w:r>
-      <w:r>
-        <w:t>DidMount</w:t>
+        <w:t>componentDidMount</w:t>
       </w:r>
       <w:proofErr w:type="spellEnd"/>
       <w:r>
@@ -4713,10 +4678,8 @@
         <w:ind w:right="44" w:firstLine="715"/>
       </w:pPr>
       <w:r>
-        <w:t xml:space="preserve">"Projects" (an "unordered list" of all projects that the team </w:t>
-      </w:r>
-      <w:r>
-        <w:t xml:space="preserve">is responsible for) </w:t>
+        <w:lastRenderedPageBreak/>
+        <w:t xml:space="preserve">"Projects" (an "unordered list" of all projects that the team is responsible for) </w:t>
       </w:r>
     </w:p>
     <w:p>
@@ -4729,7 +4692,6 @@
         <w:ind w:right="44" w:firstLine="715"/>
       </w:pPr>
       <w:r>
-        <w:lastRenderedPageBreak/>
         <w:t xml:space="preserve">"Employees" (The number of employees on the team) </w:t>
       </w:r>
       <w:r>
@@ -4858,13 +4820,7 @@
         <w:rPr>
           <w:sz w:val="24"/>
         </w:rPr>
-        <w:t xml:space="preserve">Like the "Overview" route - </w:t>
-      </w:r>
-      <w:r>
-        <w:rPr>
-          <w:sz w:val="24"/>
-        </w:rPr>
-        <w:t>this route's "</w:t>
+        <w:t>Like the "Overview" route - this route's "</w:t>
       </w:r>
       <w:proofErr w:type="gramStart"/>
       <w:r>
@@ -4972,13 +4928,7 @@
         <w:rPr>
           <w:sz w:val="24"/>
         </w:rPr>
-        <w:t>Also, t</w:t>
-      </w:r>
-      <w:r>
-        <w:rPr>
-          <w:sz w:val="24"/>
-        </w:rPr>
-        <w:t xml:space="preserve">he "page-header" must read "Employees". </w:t>
+        <w:t xml:space="preserve">Also, the "page-header" must read "Employees". </w:t>
       </w:r>
     </w:p>
     <w:p>
@@ -5077,10 +5027,7 @@
         <w:ind w:right="44" w:hanging="360"/>
       </w:pPr>
       <w:r>
-        <w:t xml:space="preserve">This component has a "state" that includes an </w:t>
-      </w:r>
-      <w:r>
-        <w:t xml:space="preserve">"employees" array </w:t>
+        <w:t xml:space="preserve">This component has a "state" that includes an "employees" array </w:t>
       </w:r>
     </w:p>
     <w:p>
@@ -5156,10 +5103,7 @@
         <w:ind w:right="44" w:hanging="360"/>
       </w:pPr>
       <w:r>
-        <w:t xml:space="preserve">It must render a responsive </w:t>
-      </w:r>
-      <w:r>
-        <w:t xml:space="preserve">bootstrap table: &lt;table </w:t>
+        <w:t xml:space="preserve">It must render a responsive bootstrap table: &lt;table </w:t>
       </w:r>
       <w:proofErr w:type="spellStart"/>
       <w:r>
@@ -5218,10 +5162,7 @@
       </w:r>
       <w:proofErr w:type="spellEnd"/>
       <w:r>
-        <w:t>" (The phone number + e</w:t>
-      </w:r>
-      <w:r>
-        <w:t xml:space="preserve">xtension of the employee) </w:t>
+        <w:t xml:space="preserve">" (The phone number + extension of the employee) </w:t>
       </w:r>
     </w:p>
     <w:p>
@@ -5422,13 +5363,7 @@
         <w:rPr>
           <w:sz w:val="24"/>
         </w:rPr>
-        <w:t xml:space="preserve">&gt; Component (without a "sidebar" property). </w:t>
-      </w:r>
-      <w:r>
-        <w:rPr>
-          <w:sz w:val="24"/>
-        </w:rPr>
-        <w:t xml:space="preserve">  </w:t>
+        <w:t xml:space="preserve">&gt; Component (without a "sidebar" property).   </w:t>
       </w:r>
     </w:p>
     <w:p>
@@ -5599,10 +5534,7 @@
       </w:r>
       <w:proofErr w:type="spellEnd"/>
       <w:r>
-        <w:t>&gt;</w:t>
-      </w:r>
-      <w:r>
-        <w:t xml:space="preserve"> element, </w:t>
+        <w:t xml:space="preserve">&gt; element, </w:t>
       </w:r>
       <w:proofErr w:type="spellStart"/>
       <w:r>
@@ -5742,10 +5674,7 @@
         <w:ind w:right="44" w:hanging="360"/>
       </w:pPr>
       <w:r>
-        <w:t>"/" will render &lt;Overview /</w:t>
-      </w:r>
-      <w:r>
-        <w:t xml:space="preserve">&gt; </w:t>
+        <w:t xml:space="preserve">"/" will render &lt;Overview /&gt; </w:t>
       </w:r>
     </w:p>
     <w:p>
@@ -5856,13 +5785,7 @@
         <w:rPr>
           <w:sz w:val="24"/>
         </w:rPr>
-        <w:t xml:space="preserve">="…"&gt;&lt;/a&gt; elements use the </w:t>
-      </w:r>
-      <w:r>
-        <w:rPr>
-          <w:sz w:val="24"/>
-        </w:rPr>
-        <w:t xml:space="preserve">&lt;Link&gt; component to prevent the whole page from reloading between routes. This can be done by simply updating any anchor elements that refer to internal routes, </w:t>
+        <w:t xml:space="preserve">="…"&gt;&lt;/a&gt; elements use the &lt;Link&gt; component to prevent the whole page from reloading between routes. This can be done by simply updating any anchor elements that refer to internal routes, </w:t>
       </w:r>
       <w:proofErr w:type="spellStart"/>
       <w:r>
@@ -5916,14 +5839,7 @@
           <w:sz w:val="24"/>
           <w:highlight w:val="yellow"/>
         </w:rPr>
-        <w:t>sh</w:t>
-      </w:r>
-      <w:r>
-        <w:rPr>
-          <w:sz w:val="24"/>
-          <w:highlight w:val="yellow"/>
-        </w:rPr>
-        <w:t>ould eliminate any full-page reloads</w:t>
+        <w:t>should eliminate any full-page reloads</w:t>
       </w:r>
       <w:r>
         <w:rPr>
@@ -6001,8 +5917,6 @@
         </w:rPr>
         <w:t xml:space="preserve"> </w:t>
       </w:r>
-      <w:bookmarkStart w:id="0" w:name="_GoBack"/>
-      <w:bookmarkEnd w:id="0"/>
     </w:p>
     <w:p>
       <w:pPr>
@@ -6057,10 +5971,7 @@
       </w:r>
       <w:proofErr w:type="gramStart"/>
       <w:r>
-        <w:t>Seneca  Academi</w:t>
-      </w:r>
-      <w:r>
-        <w:t>c</w:t>
+        <w:t>Seneca  Academic</w:t>
       </w:r>
       <w:proofErr w:type="gramEnd"/>
       <w:r>
@@ -6112,10 +6023,7 @@
         <w:ind w:left="725" w:right="44" w:hanging="5"/>
       </w:pPr>
       <w:r>
-        <w:t>**</w:t>
-      </w:r>
-      <w:r>
-        <w:t xml:space="preserve">******************************************************************************/  </w:t>
+        <w:t xml:space="preserve">********************************************************************************/  </w:t>
       </w:r>
     </w:p>
     <w:p>
@@ -6158,10 +6066,7 @@
         <w:t xml:space="preserve"> folder</w:t>
       </w:r>
       <w:r>
-        <w:t xml:space="preserve"> (this will just make your submission unnecessarily large, and all your module d</w:t>
-      </w:r>
-      <w:r>
-        <w:t xml:space="preserve">ependencies should be in your </w:t>
+        <w:t xml:space="preserve"> (this will just make your submission unnecessarily large, and all your module dependencies should be in your </w:t>
       </w:r>
       <w:proofErr w:type="spellStart"/>
       <w:r>
@@ -6242,10 +6147,7 @@
         <w:t>NO LATE SUBMISSIONS</w:t>
       </w:r>
       <w:r>
-        <w:t xml:space="preserve"> for assignments. Late assignment </w:t>
-      </w:r>
-      <w:r>
-        <w:t xml:space="preserve">submissions will not be accepted and will receive a </w:t>
+        <w:t xml:space="preserve"> for assignments. Late assignment submissions will not be accepted and will receive a </w:t>
       </w:r>
       <w:r>
         <w:rPr>

</xml_diff>